<commit_message>
Document view colours and prediction model
</commit_message>
<xml_diff>
--- a/meetings/meeting-7.docx
+++ b/meetings/meeting-7.docx
@@ -43,7 +43,23 @@
         </w:rPr>
       </w:pPr>
       <w:r>
-        <w:t>Classification model to judge entity sensitivity</w:t>
+        <w:t>Get pipeline for classification model</w:t>
+      </w:r>
+    </w:p>
+    <w:p>
+      <w:pPr>
+        <w:pStyle w:val="ListParagraph"/>
+        <w:numPr>
+          <w:ilvl w:val="0"/>
+          <w:numId w:val="8"/>
+        </w:numPr>
+        <w:rPr>
+          <w:b/>
+          <w:bCs/>
+        </w:rPr>
+      </w:pPr>
+      <w:r>
+        <w:t>Begin to make predictions with model</w:t>
       </w:r>
     </w:p>
     <w:p>

</xml_diff>